<commit_message>
1) Marca itens de menu e botoes como novidade 2) Melhorias de apresentação visual para o caso de uso de Emissao de Formulario
</commit_message>
<xml_diff>
--- a/src/groovy/org/apoiasuas/TemplateCadastroFamiliar.docx
+++ b/src/groovy/org/apoiasuas/TemplateCadastroFamiliar.docx
@@ -594,6 +594,9 @@
               <w:t>«$!bolsaFamilia»</w:t>
             </w:r>
             <w:r>
+              <w:rPr>
+                <w:noProof/>
+              </w:rPr>
               <w:fldChar w:fldCharType="end"/>
             </w:r>
           </w:p>
@@ -641,6 +644,9 @@
               <w:t>«$!exBolsaFamilia»</w:t>
             </w:r>
             <w:r>
+              <w:rPr>
+                <w:noProof/>
+              </w:rPr>
               <w:fldChar w:fldCharType="end"/>
             </w:r>
           </w:p>
@@ -685,6 +691,9 @@
               <w:t>«$!descumprimentoPBF»</w:t>
             </w:r>
             <w:r>
+              <w:rPr>
+                <w:noProof/>
+              </w:rPr>
               <w:fldChar w:fldCharType="end"/>
             </w:r>
           </w:p>
@@ -724,6 +733,9 @@
               <w:t>«$!bpc»</w:t>
             </w:r>
             <w:r>
+              <w:rPr>
+                <w:noProof/>
+              </w:rPr>
               <w:fldChar w:fldCharType="end"/>
             </w:r>
           </w:p>
@@ -771,6 +783,9 @@
               <w:t>«$!contraReferencia»</w:t>
             </w:r>
             <w:r>
+              <w:rPr>
+                <w:noProof/>
+              </w:rPr>
               <w:fldChar w:fldCharType="end"/>
             </w:r>
           </w:p>
@@ -912,8 +927,6 @@
           <w:sz w:val="6"/>
         </w:rPr>
       </w:pPr>
-      <w:bookmarkStart w:id="0" w:name="_GoBack"/>
-      <w:bookmarkEnd w:id="0"/>
     </w:p>
     <w:tbl>
       <w:tblPr>
@@ -1190,7 +1203,10 @@
               <w:fldChar w:fldCharType="begin"/>
             </w:r>
             <w:r>
-              <w:instrText xml:space="preserve"> MERGEFIELD  $membros.vulnerabilidades  \* MERGEFORMAT </w:instrText>
+              <w:instrText xml:space="preserve"> M</w:instrText>
+            </w:r>
+            <w:r>
+              <w:instrText xml:space="preserve">ERGEFIELD  $membros.vulnerabilidades  \* MERGEFORMAT </w:instrText>
             </w:r>
             <w:r>
               <w:fldChar w:fldCharType="separate"/>
@@ -1245,8 +1261,10 @@
       </w:tblPr>
       <w:tblGrid>
         <w:gridCol w:w="2622"/>
-        <w:gridCol w:w="2623"/>
-        <w:gridCol w:w="2622"/>
+        <w:gridCol w:w="874"/>
+        <w:gridCol w:w="1749"/>
+        <w:gridCol w:w="1748"/>
+        <w:gridCol w:w="874"/>
         <w:gridCol w:w="2623"/>
       </w:tblGrid>
       <w:tr>
@@ -1256,7 +1274,7 @@
         <w:tc>
           <w:tcPr>
             <w:tcW w:w="10490" w:type="dxa"/>
-            <w:gridSpan w:val="4"/>
+            <w:gridSpan w:val="6"/>
             <w:shd w:val="clear" w:color="auto" w:fill="BFBFBF" w:themeFill="background1" w:themeFillShade="BF"/>
             <w:vAlign w:val="center"/>
           </w:tcPr>
@@ -1283,7 +1301,15 @@
                 <w:sz w:val="14"/>
                 <w:szCs w:val="14"/>
               </w:rPr>
-              <w:t xml:space="preserve"> MENSAL COM (R$)</w:t>
+              <w:t xml:space="preserve"> E RENDA</w:t>
+            </w:r>
+            <w:r>
+              <w:rPr>
+                <w:b/>
+                <w:sz w:val="14"/>
+                <w:szCs w:val="14"/>
+              </w:rPr>
+              <w:t xml:space="preserve"> MENSAL (R$)</w:t>
             </w:r>
           </w:p>
         </w:tc>
@@ -1340,6 +1366,7 @@
         <w:tc>
           <w:tcPr>
             <w:tcW w:w="2623" w:type="dxa"/>
+            <w:gridSpan w:val="2"/>
           </w:tcPr>
           <w:p>
             <w:pPr>
@@ -1385,6 +1412,7 @@
         <w:tc>
           <w:tcPr>
             <w:tcW w:w="2622" w:type="dxa"/>
+            <w:gridSpan w:val="2"/>
           </w:tcPr>
           <w:p>
             <w:pPr>
@@ -1525,6 +1553,7 @@
         <w:tc>
           <w:tcPr>
             <w:tcW w:w="2623" w:type="dxa"/>
+            <w:gridSpan w:val="2"/>
           </w:tcPr>
           <w:p>
             <w:pPr>
@@ -1570,6 +1599,7 @@
         <w:tc>
           <w:tcPr>
             <w:tcW w:w="2622" w:type="dxa"/>
+            <w:gridSpan w:val="2"/>
           </w:tcPr>
           <w:p>
             <w:pPr>
@@ -1648,6 +1678,142 @@
                 <w:noProof/>
               </w:rPr>
               <w:t>«$!despesaOutras»</w:t>
+            </w:r>
+            <w:r>
+              <w:rPr>
+                <w:noProof/>
+              </w:rPr>
+              <w:fldChar w:fldCharType="end"/>
+            </w:r>
+          </w:p>
+        </w:tc>
+      </w:tr>
+      <w:tr>
+        <w:trPr>
+          <w:trHeight w:val="454"/>
+        </w:trPr>
+        <w:tc>
+          <w:tcPr>
+            <w:tcW w:w="3496" w:type="dxa"/>
+            <w:gridSpan w:val="2"/>
+          </w:tcPr>
+          <w:p>
+            <w:pPr>
+              <w:pStyle w:val="label-campo"/>
+              <w:keepNext/>
+            </w:pPr>
+            <w:r>
+              <w:t>Despesa Total</w:t>
+            </w:r>
+          </w:p>
+          <w:p>
+            <w:pPr>
+              <w:pStyle w:val="conteudo-campo"/>
+            </w:pPr>
+            <w:r>
+              <w:fldChar w:fldCharType="begin"/>
+            </w:r>
+            <w:r>
+              <w:instrText xml:space="preserve"> MERGEFIELD  $!despesaTotal  \* MERGEFORMAT </w:instrText>
+            </w:r>
+            <w:r>
+              <w:fldChar w:fldCharType="separate"/>
+            </w:r>
+            <w:r>
+              <w:rPr>
+                <w:noProof/>
+              </w:rPr>
+              <w:t>«$!despesaTotal»</w:t>
+            </w:r>
+            <w:r>
+              <w:rPr>
+                <w:noProof/>
+              </w:rPr>
+              <w:fldChar w:fldCharType="end"/>
+            </w:r>
+          </w:p>
+        </w:tc>
+        <w:tc>
+          <w:tcPr>
+            <w:tcW w:w="3497" w:type="dxa"/>
+            <w:gridSpan w:val="2"/>
+          </w:tcPr>
+          <w:p>
+            <w:pPr>
+              <w:pStyle w:val="label-campo"/>
+              <w:keepNext/>
+            </w:pPr>
+            <w:r>
+              <w:t>Renda Familiar Total</w:t>
+            </w:r>
+          </w:p>
+          <w:p>
+            <w:pPr>
+              <w:pStyle w:val="conteudo-campo"/>
+            </w:pPr>
+            <w:r>
+              <w:fldChar w:fldCharType="begin"/>
+            </w:r>
+            <w:r>
+              <w:instrText xml:space="preserve"> MERGEFIELD  $!rendaTotal  \* MERGEFORMAT </w:instrText>
+            </w:r>
+            <w:r>
+              <w:fldChar w:fldCharType="separate"/>
+            </w:r>
+            <w:r>
+              <w:rPr>
+                <w:noProof/>
+              </w:rPr>
+              <w:t>«$!rendaTotal»</w:t>
+            </w:r>
+            <w:r>
+              <w:rPr>
+                <w:noProof/>
+              </w:rPr>
+              <w:fldChar w:fldCharType="end"/>
+            </w:r>
+          </w:p>
+        </w:tc>
+        <w:tc>
+          <w:tcPr>
+            <w:tcW w:w="3497" w:type="dxa"/>
+            <w:gridSpan w:val="2"/>
+          </w:tcPr>
+          <w:p>
+            <w:pPr>
+              <w:pStyle w:val="label-campo"/>
+              <w:keepNext/>
+            </w:pPr>
+            <w:r>
+              <w:t>Renda per c</w:t>
+            </w:r>
+            <w:r>
+              <w:t>a</w:t>
+            </w:r>
+            <w:bookmarkStart w:id="0" w:name="_GoBack"/>
+            <w:bookmarkEnd w:id="0"/>
+            <w:r>
+              <w:t>pita</w:t>
+            </w:r>
+          </w:p>
+          <w:p>
+            <w:pPr>
+              <w:pStyle w:val="conteudo-campo"/>
+            </w:pPr>
+            <w:r>
+              <w:fldChar w:fldCharType="begin"/>
+            </w:r>
+            <w:r>
+              <w:instrText xml:space="preserve"> MERGEFIELD  $!rendaPerCapita  \* MERGEFORMAT </w:instrText>
+            </w:r>
+            <w:r>
+              <w:fldChar w:fldCharType="separate"/>
+            </w:r>
+            <w:r>
+              <w:rPr>
+                <w:noProof/>
+              </w:rPr>
+              <w:t>«$!rendaPerCapita»</w:t>
             </w:r>
             <w:r>
               <w:rPr>
@@ -1976,7 +2142,10 @@
               <w:fldChar w:fldCharType="begin"/>
             </w:r>
             <w:r>
-              <w:instrText xml:space="preserve"> MERGEFIELD  $!aguaTratada  \* MERGEFORMAT </w:instrText>
+              <w:instrText xml:space="preserve"> MERGEFIELD  $</w:instrText>
+            </w:r>
+            <w:r>
+              <w:instrText xml:space="preserve">!aguaTratada  \* MERGEFORMAT </w:instrText>
             </w:r>
             <w:r>
               <w:fldChar w:fldCharType="separate"/>
@@ -2359,7 +2528,10 @@
               <w:fldChar w:fldCharType="begin"/>
             </w:r>
             <w:r>
-              <w:instrText xml:space="preserve"> MERGEFIELD  $!nomeOcupacao  \* MERGEFORMAT </w:instrText>
+              <w:instrText xml:space="preserve"> MERGEFIE</w:instrText>
+            </w:r>
+            <w:r>
+              <w:instrText xml:space="preserve">LD  $!nomeOcupacao  \* MERGEFORMAT </w:instrText>
             </w:r>
             <w:r>
               <w:fldChar w:fldCharType="separate"/>
@@ -2689,7 +2861,7 @@
       </w:tr>
       <w:tr>
         <w:trPr>
-          <w:trHeight w:val="907"/>
+          <w:trHeight w:val="562"/>
         </w:trPr>
         <w:tc>
           <w:tcPr>
@@ -3888,7 +4060,7 @@
 </file>
 
 <file path=customXml/itemProps1.xml><?xml version="1.0" encoding="utf-8"?>
-<ds:datastoreItem xmlns:ds="http://schemas.openxmlformats.org/officeDocument/2006/customXml" ds:itemID="{FBBD4F05-F05A-497D-A698-41CC59C94D98}">
+<ds:datastoreItem xmlns:ds="http://schemas.openxmlformats.org/officeDocument/2006/customXml" ds:itemID="{C6AA8514-F031-48BB-924E-F1A234762EE5}">
   <ds:schemaRefs>
     <ds:schemaRef ds:uri="http://schemas.openxmlformats.org/officeDocument/2006/bibliography"/>
   </ds:schemaRefs>

</xml_diff>